<commit_message>
Added firebase, google signin authentication and firestore functionality
</commit_message>
<xml_diff>
--- a/Complete React Developer in 2022.docx
+++ b/Complete React Developer in 2022.docx
@@ -360,6 +360,9 @@
         <w:pStyle w:val="Lijstalinea"/>
       </w:pPr>
       <w:r>
+        <w:rPr>
+          <w:noProof/>
+        </w:rPr>
         <w:drawing>
           <wp:inline distT="0" distB="0" distL="0" distR="0" wp14:anchorId="22065BA1" wp14:editId="68F5EBF4">
             <wp:extent cx="4130398" cy="1592718"/>
@@ -417,6 +420,9 @@
         <w:pStyle w:val="Lijstalinea"/>
       </w:pPr>
       <w:r>
+        <w:rPr>
+          <w:noProof/>
+        </w:rPr>
         <w:drawing>
           <wp:inline distT="0" distB="0" distL="0" distR="0" wp14:anchorId="162BBB36" wp14:editId="26B9BB4B">
             <wp:extent cx="3551228" cy="281964"/>
@@ -459,6 +465,9 @@
         <w:pStyle w:val="Lijstalinea"/>
       </w:pPr>
       <w:r>
+        <w:rPr>
+          <w:noProof/>
+        </w:rPr>
         <w:drawing>
           <wp:inline distT="0" distB="0" distL="0" distR="0" wp14:anchorId="09CB0DD3" wp14:editId="4DDE141E">
             <wp:extent cx="2895851" cy="1257409"/>
@@ -525,6 +534,9 @@
         <w:ind w:left="720"/>
       </w:pPr>
       <w:r>
+        <w:rPr>
+          <w:noProof/>
+        </w:rPr>
         <w:drawing>
           <wp:anchor distT="0" distB="0" distL="114300" distR="114300" simplePos="0" relativeHeight="251658240" behindDoc="0" locked="0" layoutInCell="1" allowOverlap="1" wp14:anchorId="0E737778" wp14:editId="2D6C8A08">
             <wp:simplePos x="0" y="0"/>
@@ -601,6 +613,9 @@
     </w:p>
     <w:p>
       <w:r>
+        <w:rPr>
+          <w:noProof/>
+        </w:rPr>
         <w:drawing>
           <wp:anchor distT="0" distB="0" distL="114300" distR="114300" simplePos="0" relativeHeight="251659264" behindDoc="0" locked="0" layoutInCell="1" allowOverlap="1" wp14:anchorId="4DF8787A" wp14:editId="5FC4F406">
             <wp:simplePos x="0" y="0"/>
@@ -707,6 +722,9 @@
         <w:ind w:firstLine="720"/>
       </w:pPr>
       <w:r>
+        <w:rPr>
+          <w:noProof/>
+        </w:rPr>
         <w:drawing>
           <wp:inline distT="0" distB="0" distL="0" distR="0" wp14:anchorId="7436B731" wp14:editId="721ED493">
             <wp:extent cx="4099915" cy="182896"/>
@@ -754,6 +772,9 @@
         <w:ind w:firstLine="720"/>
       </w:pPr>
       <w:r>
+        <w:rPr>
+          <w:noProof/>
+        </w:rPr>
         <w:drawing>
           <wp:inline distT="0" distB="0" distL="0" distR="0" wp14:anchorId="1516FFE6" wp14:editId="2E63E5EF">
             <wp:extent cx="1874682" cy="220999"/>
@@ -822,6 +843,1097 @@
       </w:r>
     </w:p>
     <w:p>
+      <w:pPr>
+        <w:pStyle w:val="Kop3"/>
+      </w:pPr>
+      <w:r>
+        <w:t>Setting Up Firebase</w:t>
+      </w:r>
+    </w:p>
+    <w:p>
+      <w:r>
+        <w:t>We will be using the firebase platform to add a backend to our project. Firebase allows us to create a backend projects and provides tools that we can use to further develop our application (authentication, database, hosting, storage, …).</w:t>
+      </w:r>
+    </w:p>
+    <w:p>
+      <w:r>
+        <w:t>In order for us to use this backend, we need to create a project on the platform and add the firebase library to our application.</w:t>
+      </w:r>
+    </w:p>
+    <w:p>
+      <w:pPr>
+        <w:rPr>
+          <w:b/>
+        </w:rPr>
+      </w:pPr>
+      <w:r>
+        <w:tab/>
+      </w:r>
+      <w:r>
+        <w:rPr>
+          <w:b/>
+        </w:rPr>
+        <w:t>yarn add firebase</w:t>
+      </w:r>
+    </w:p>
+    <w:p>
+      <w:pPr>
+        <w:pStyle w:val="Kop3"/>
+      </w:pPr>
+      <w:r>
+        <w:t>Authentication flow</w:t>
+      </w:r>
+    </w:p>
+    <w:p>
+      <w:r>
+        <w:t xml:space="preserve">We are going to be implementing an authentication using google sign in. Essentially </w:t>
+      </w:r>
+      <w:r>
+        <w:t xml:space="preserve">if we have a </w:t>
+      </w:r>
+      <w:proofErr w:type="spellStart"/>
+      <w:r>
+        <w:t>gmail</w:t>
+      </w:r>
+      <w:proofErr w:type="spellEnd"/>
+      <w:r>
+        <w:t xml:space="preserve"> account, google already knows who we are and they can vouch that we actually are who we say we are.</w:t>
+      </w:r>
+    </w:p>
+    <w:p>
+      <w:r>
+        <w:t>The authentication flow goes as follows:</w:t>
+      </w:r>
+    </w:p>
+    <w:p>
+      <w:pPr>
+        <w:pStyle w:val="Lijstalinea"/>
+        <w:numPr>
+          <w:ilvl w:val="0"/>
+          <w:numId w:val="4"/>
+        </w:numPr>
+      </w:pPr>
+      <w:r>
+        <w:t xml:space="preserve">We send an authentication request using our </w:t>
+      </w:r>
+      <w:proofErr w:type="spellStart"/>
+      <w:r>
+        <w:t>gmail</w:t>
+      </w:r>
+      <w:proofErr w:type="spellEnd"/>
+      <w:r>
+        <w:t xml:space="preserve"> credentials to the google servers.</w:t>
+      </w:r>
+    </w:p>
+    <w:p>
+      <w:pPr>
+        <w:pStyle w:val="Lijstalinea"/>
+        <w:numPr>
+          <w:ilvl w:val="0"/>
+          <w:numId w:val="4"/>
+        </w:numPr>
+      </w:pPr>
+      <w:r>
+        <w:t xml:space="preserve">Google will verify (or deny) the credentials and send back an </w:t>
+      </w:r>
+      <w:proofErr w:type="spellStart"/>
+      <w:r>
+        <w:t>auth_token</w:t>
+      </w:r>
+      <w:proofErr w:type="spellEnd"/>
+      <w:r>
+        <w:t>.</w:t>
+      </w:r>
+    </w:p>
+    <w:p>
+      <w:pPr>
+        <w:pStyle w:val="Lijstalinea"/>
+        <w:numPr>
+          <w:ilvl w:val="0"/>
+          <w:numId w:val="4"/>
+        </w:numPr>
+      </w:pPr>
+      <w:r>
+        <w:t xml:space="preserve">This </w:t>
+      </w:r>
+      <w:proofErr w:type="spellStart"/>
+      <w:r>
+        <w:t>auth_token</w:t>
+      </w:r>
+      <w:proofErr w:type="spellEnd"/>
+      <w:r>
+        <w:t xml:space="preserve"> is then send from our application to the firebase backend. </w:t>
+      </w:r>
+    </w:p>
+    <w:p>
+      <w:pPr>
+        <w:pStyle w:val="Lijstalinea"/>
+        <w:numPr>
+          <w:ilvl w:val="0"/>
+          <w:numId w:val="4"/>
+        </w:numPr>
+      </w:pPr>
+      <w:r>
+        <w:t xml:space="preserve">Firebase will send this </w:t>
+      </w:r>
+      <w:proofErr w:type="spellStart"/>
+      <w:r>
+        <w:t>auth_token</w:t>
+      </w:r>
+      <w:proofErr w:type="spellEnd"/>
+      <w:r>
+        <w:t xml:space="preserve"> to the google servers asking if this token is valid.</w:t>
+      </w:r>
+    </w:p>
+    <w:p>
+      <w:pPr>
+        <w:pStyle w:val="Lijstalinea"/>
+        <w:numPr>
+          <w:ilvl w:val="0"/>
+          <w:numId w:val="4"/>
+        </w:numPr>
+      </w:pPr>
+      <w:r>
+        <w:t xml:space="preserve">If a valid token is sent, the google servers will send back a </w:t>
+      </w:r>
+      <w:proofErr w:type="spellStart"/>
+      <w:r>
+        <w:t>verification_token</w:t>
+      </w:r>
+      <w:proofErr w:type="spellEnd"/>
+      <w:r>
+        <w:t>.</w:t>
+      </w:r>
+    </w:p>
+    <w:p>
+      <w:pPr>
+        <w:pStyle w:val="Lijstalinea"/>
+        <w:numPr>
+          <w:ilvl w:val="0"/>
+          <w:numId w:val="4"/>
+        </w:numPr>
+      </w:pPr>
+      <w:r>
+        <w:t xml:space="preserve">Firebase will then create an </w:t>
+      </w:r>
+      <w:proofErr w:type="spellStart"/>
+      <w:r>
+        <w:t>access_token</w:t>
+      </w:r>
+      <w:proofErr w:type="spellEnd"/>
+      <w:r>
+        <w:t xml:space="preserve"> specifically for the user logging in with the correct authorizations.</w:t>
+      </w:r>
+    </w:p>
+    <w:p>
+      <w:pPr>
+        <w:pStyle w:val="Lijstalinea"/>
+        <w:numPr>
+          <w:ilvl w:val="0"/>
+          <w:numId w:val="4"/>
+        </w:numPr>
+      </w:pPr>
+      <w:r>
+        <w:t xml:space="preserve">Firebase will send this </w:t>
+      </w:r>
+      <w:proofErr w:type="spellStart"/>
+      <w:r>
+        <w:t>access_token</w:t>
+      </w:r>
+      <w:proofErr w:type="spellEnd"/>
+      <w:r>
+        <w:t xml:space="preserve"> back to our application.</w:t>
+      </w:r>
+    </w:p>
+    <w:p>
+      <w:pPr>
+        <w:pStyle w:val="Lijstalinea"/>
+        <w:numPr>
+          <w:ilvl w:val="0"/>
+          <w:numId w:val="4"/>
+        </w:numPr>
+      </w:pPr>
+      <w:r>
+        <w:t xml:space="preserve">We need to store this </w:t>
+      </w:r>
+      <w:proofErr w:type="spellStart"/>
+      <w:r>
+        <w:t>access_token</w:t>
+      </w:r>
+      <w:proofErr w:type="spellEnd"/>
+      <w:r>
+        <w:t xml:space="preserve"> and sent it along any request we sent to the firebase backend.</w:t>
+      </w:r>
+    </w:p>
+    <w:p>
+      <w:pPr>
+        <w:pStyle w:val="Kop3"/>
+      </w:pPr>
+      <w:r>
+        <w:t>Authentication With Firebase</w:t>
+      </w:r>
+      <w:r>
+        <w:t xml:space="preserve"> </w:t>
+      </w:r>
+    </w:p>
+    <w:p>
+      <w:r>
+        <w:t xml:space="preserve">Using authentication with firebase is </w:t>
+      </w:r>
+      <w:r>
+        <w:t>pretty abstract. We need to first configure the way we provide authentication. Let’s go over some of the steps required to get things working.</w:t>
+      </w:r>
+    </w:p>
+    <w:p>
+      <w:r>
+        <w:t>Before we can actually connect to our backend, we need to register our application on the backend. We can do this by pressing the following button.</w:t>
+      </w:r>
+    </w:p>
+    <w:p>
+      <w:pPr>
+        <w:ind w:firstLine="720"/>
+      </w:pPr>
+      <w:r>
+        <w:drawing>
+          <wp:inline distT="0" distB="0" distL="0" distR="0" wp14:anchorId="761899CF" wp14:editId="1F0F39AE">
+            <wp:extent cx="4976424" cy="2171700"/>
+            <wp:effectExtent l="0" t="0" r="0" b="0"/>
+            <wp:docPr id="9" name="Afbeelding 9"/>
+            <wp:cNvGraphicFramePr>
+              <a:graphicFrameLocks xmlns:a="http://schemas.openxmlformats.org/drawingml/2006/main" noChangeAspect="1"/>
+            </wp:cNvGraphicFramePr>
+            <a:graphic xmlns:a="http://schemas.openxmlformats.org/drawingml/2006/main">
+              <a:graphicData uri="http://schemas.openxmlformats.org/drawingml/2006/picture">
+                <pic:pic xmlns:pic="http://schemas.openxmlformats.org/drawingml/2006/picture">
+                  <pic:nvPicPr>
+                    <pic:cNvPr id="1" name=""/>
+                    <pic:cNvPicPr/>
+                  </pic:nvPicPr>
+                  <pic:blipFill>
+                    <a:blip r:embed="rId13"/>
+                    <a:stretch>
+                      <a:fillRect/>
+                    </a:stretch>
+                  </pic:blipFill>
+                  <pic:spPr>
+                    <a:xfrm>
+                      <a:off x="0" y="0"/>
+                      <a:ext cx="5002313" cy="2182998"/>
+                    </a:xfrm>
+                    <a:prstGeom prst="rect">
+                      <a:avLst/>
+                    </a:prstGeom>
+                  </pic:spPr>
+                </pic:pic>
+              </a:graphicData>
+            </a:graphic>
+          </wp:inline>
+        </w:drawing>
+      </w:r>
+    </w:p>
+    <w:p>
+      <w:r>
+        <w:lastRenderedPageBreak/>
+        <w:t>By pressing the &lt;/&gt; button, we can register a web application. Whenever we registered an application, firebase will provide us with the necessary configuration to connect our application to firebase.</w:t>
+      </w:r>
+    </w:p>
+    <w:p>
+      <w:r>
+        <w:drawing>
+          <wp:anchor distT="0" distB="0" distL="114300" distR="114300" simplePos="0" relativeHeight="251660288" behindDoc="0" locked="0" layoutInCell="1" allowOverlap="1" wp14:anchorId="3F92B1DE" wp14:editId="294443D3">
+            <wp:simplePos x="0" y="0"/>
+            <wp:positionH relativeFrom="column">
+              <wp:posOffset>-635</wp:posOffset>
+            </wp:positionH>
+            <wp:positionV relativeFrom="paragraph">
+              <wp:posOffset>1270</wp:posOffset>
+            </wp:positionV>
+            <wp:extent cx="3551228" cy="2164268"/>
+            <wp:effectExtent l="0" t="0" r="0" b="7620"/>
+            <wp:wrapSquare wrapText="bothSides"/>
+            <wp:docPr id="10" name="Afbeelding 10"/>
+            <wp:cNvGraphicFramePr>
+              <a:graphicFrameLocks xmlns:a="http://schemas.openxmlformats.org/drawingml/2006/main" noChangeAspect="1"/>
+            </wp:cNvGraphicFramePr>
+            <a:graphic xmlns:a="http://schemas.openxmlformats.org/drawingml/2006/main">
+              <a:graphicData uri="http://schemas.openxmlformats.org/drawingml/2006/picture">
+                <pic:pic xmlns:pic="http://schemas.openxmlformats.org/drawingml/2006/picture">
+                  <pic:nvPicPr>
+                    <pic:cNvPr id="1" name=""/>
+                    <pic:cNvPicPr/>
+                  </pic:nvPicPr>
+                  <pic:blipFill>
+                    <a:blip r:embed="rId14">
+                      <a:extLst>
+                        <a:ext uri="{28A0092B-C50C-407E-A947-70E740481C1C}">
+                          <a14:useLocalDpi xmlns:a14="http://schemas.microsoft.com/office/drawing/2010/main" val="0"/>
+                        </a:ext>
+                      </a:extLst>
+                    </a:blip>
+                    <a:stretch>
+                      <a:fillRect/>
+                    </a:stretch>
+                  </pic:blipFill>
+                  <pic:spPr>
+                    <a:xfrm>
+                      <a:off x="0" y="0"/>
+                      <a:ext cx="3551228" cy="2164268"/>
+                    </a:xfrm>
+                    <a:prstGeom prst="rect">
+                      <a:avLst/>
+                    </a:prstGeom>
+                  </pic:spPr>
+                </pic:pic>
+              </a:graphicData>
+            </a:graphic>
+          </wp:anchor>
+        </w:drawing>
+      </w:r>
+      <w:r>
+        <w:t>This code will basically abstract away all code that is required to correctly communicate with the firebase backend.</w:t>
+      </w:r>
+    </w:p>
+    <w:p/>
+    <w:p/>
+    <w:p/>
+    <w:p/>
+    <w:p/>
+    <w:p>
+      <w:r>
+        <w:t>Next, we need to tell our application how to authenticate to firebase (in this case using the Google Sign In method).</w:t>
+      </w:r>
+    </w:p>
+    <w:p>
+      <w:pPr>
+        <w:ind w:firstLine="720"/>
+      </w:pPr>
+      <w:r>
+        <w:drawing>
+          <wp:inline distT="0" distB="0" distL="0" distR="0" wp14:anchorId="1C99B05E" wp14:editId="4F0FB56D">
+            <wp:extent cx="1493649" cy="922100"/>
+            <wp:effectExtent l="0" t="0" r="0" b="0"/>
+            <wp:docPr id="11" name="Afbeelding 11"/>
+            <wp:cNvGraphicFramePr>
+              <a:graphicFrameLocks xmlns:a="http://schemas.openxmlformats.org/drawingml/2006/main" noChangeAspect="1"/>
+            </wp:cNvGraphicFramePr>
+            <a:graphic xmlns:a="http://schemas.openxmlformats.org/drawingml/2006/main">
+              <a:graphicData uri="http://schemas.openxmlformats.org/drawingml/2006/picture">
+                <pic:pic xmlns:pic="http://schemas.openxmlformats.org/drawingml/2006/picture">
+                  <pic:nvPicPr>
+                    <pic:cNvPr id="1" name=""/>
+                    <pic:cNvPicPr/>
+                  </pic:nvPicPr>
+                  <pic:blipFill>
+                    <a:blip r:embed="rId15"/>
+                    <a:stretch>
+                      <a:fillRect/>
+                    </a:stretch>
+                  </pic:blipFill>
+                  <pic:spPr>
+                    <a:xfrm>
+                      <a:off x="0" y="0"/>
+                      <a:ext cx="1493649" cy="922100"/>
+                    </a:xfrm>
+                    <a:prstGeom prst="rect">
+                      <a:avLst/>
+                    </a:prstGeom>
+                  </pic:spPr>
+                </pic:pic>
+              </a:graphicData>
+            </a:graphic>
+          </wp:inline>
+        </w:drawing>
+      </w:r>
+    </w:p>
+    <w:p>
+      <w:pPr>
+        <w:ind w:firstLine="720"/>
+      </w:pPr>
+      <w:r>
+        <w:drawing>
+          <wp:inline distT="0" distB="0" distL="0" distR="0" wp14:anchorId="7B08B9B4" wp14:editId="18C919C4">
+            <wp:extent cx="4686706" cy="1280271"/>
+            <wp:effectExtent l="0" t="0" r="0" b="0"/>
+            <wp:docPr id="12" name="Afbeelding 12"/>
+            <wp:cNvGraphicFramePr>
+              <a:graphicFrameLocks xmlns:a="http://schemas.openxmlformats.org/drawingml/2006/main" noChangeAspect="1"/>
+            </wp:cNvGraphicFramePr>
+            <a:graphic xmlns:a="http://schemas.openxmlformats.org/drawingml/2006/main">
+              <a:graphicData uri="http://schemas.openxmlformats.org/drawingml/2006/picture">
+                <pic:pic xmlns:pic="http://schemas.openxmlformats.org/drawingml/2006/picture">
+                  <pic:nvPicPr>
+                    <pic:cNvPr id="1" name=""/>
+                    <pic:cNvPicPr/>
+                  </pic:nvPicPr>
+                  <pic:blipFill>
+                    <a:blip r:embed="rId16"/>
+                    <a:stretch>
+                      <a:fillRect/>
+                    </a:stretch>
+                  </pic:blipFill>
+                  <pic:spPr>
+                    <a:xfrm>
+                      <a:off x="0" y="0"/>
+                      <a:ext cx="4686706" cy="1280271"/>
+                    </a:xfrm>
+                    <a:prstGeom prst="rect">
+                      <a:avLst/>
+                    </a:prstGeom>
+                  </pic:spPr>
+                </pic:pic>
+              </a:graphicData>
+            </a:graphic>
+          </wp:inline>
+        </w:drawing>
+      </w:r>
+    </w:p>
+    <w:p>
+      <w:r>
+        <w:t xml:space="preserve">For starters, we will use a popup that will trigger the authentication flow explained previously. </w:t>
+      </w:r>
+    </w:p>
+    <w:p>
+      <w:r>
+        <w:rPr>
+          <w:b/>
+        </w:rPr>
+        <w:t xml:space="preserve">Important! </w:t>
+      </w:r>
+      <w:r>
+        <w:t>We need to enable the Google sign-in method first.</w:t>
+      </w:r>
+    </w:p>
+    <w:p>
+      <w:r>
+        <w:drawing>
+          <wp:inline distT="0" distB="0" distL="0" distR="0" wp14:anchorId="1749F48A" wp14:editId="13F8815D">
+            <wp:extent cx="5760720" cy="2145030"/>
+            <wp:effectExtent l="0" t="0" r="0" b="7620"/>
+            <wp:docPr id="13" name="Afbeelding 13"/>
+            <wp:cNvGraphicFramePr>
+              <a:graphicFrameLocks xmlns:a="http://schemas.openxmlformats.org/drawingml/2006/main" noChangeAspect="1"/>
+            </wp:cNvGraphicFramePr>
+            <a:graphic xmlns:a="http://schemas.openxmlformats.org/drawingml/2006/main">
+              <a:graphicData uri="http://schemas.openxmlformats.org/drawingml/2006/picture">
+                <pic:pic xmlns:pic="http://schemas.openxmlformats.org/drawingml/2006/picture">
+                  <pic:nvPicPr>
+                    <pic:cNvPr id="1" name=""/>
+                    <pic:cNvPicPr/>
+                  </pic:nvPicPr>
+                  <pic:blipFill>
+                    <a:blip r:embed="rId17"/>
+                    <a:stretch>
+                      <a:fillRect/>
+                    </a:stretch>
+                  </pic:blipFill>
+                  <pic:spPr>
+                    <a:xfrm>
+                      <a:off x="0" y="0"/>
+                      <a:ext cx="5760720" cy="2145030"/>
+                    </a:xfrm>
+                    <a:prstGeom prst="rect">
+                      <a:avLst/>
+                    </a:prstGeom>
+                  </pic:spPr>
+                </pic:pic>
+              </a:graphicData>
+            </a:graphic>
+          </wp:inline>
+        </w:drawing>
+      </w:r>
+    </w:p>
+    <w:p/>
+    <w:p>
+      <w:r>
+        <w:lastRenderedPageBreak/>
+        <w:t xml:space="preserve">The only step we need next is to call the exported </w:t>
+      </w:r>
+      <w:proofErr w:type="spellStart"/>
+      <w:r>
+        <w:t>signInWithGooglePopup</w:t>
+      </w:r>
+      <w:proofErr w:type="spellEnd"/>
+      <w:r>
+        <w:t xml:space="preserve"> function we created in our sign in page.</w:t>
+      </w:r>
+    </w:p>
+    <w:p>
+      <w:pPr>
+        <w:ind w:firstLine="720"/>
+      </w:pPr>
+      <w:r>
+        <w:drawing>
+          <wp:inline distT="0" distB="0" distL="0" distR="0" wp14:anchorId="78FBF53B" wp14:editId="74FBE346">
+            <wp:extent cx="4625741" cy="1280271"/>
+            <wp:effectExtent l="0" t="0" r="3810" b="0"/>
+            <wp:docPr id="14" name="Afbeelding 14"/>
+            <wp:cNvGraphicFramePr>
+              <a:graphicFrameLocks xmlns:a="http://schemas.openxmlformats.org/drawingml/2006/main" noChangeAspect="1"/>
+            </wp:cNvGraphicFramePr>
+            <a:graphic xmlns:a="http://schemas.openxmlformats.org/drawingml/2006/main">
+              <a:graphicData uri="http://schemas.openxmlformats.org/drawingml/2006/picture">
+                <pic:pic xmlns:pic="http://schemas.openxmlformats.org/drawingml/2006/picture">
+                  <pic:nvPicPr>
+                    <pic:cNvPr id="1" name=""/>
+                    <pic:cNvPicPr/>
+                  </pic:nvPicPr>
+                  <pic:blipFill>
+                    <a:blip r:embed="rId18"/>
+                    <a:stretch>
+                      <a:fillRect/>
+                    </a:stretch>
+                  </pic:blipFill>
+                  <pic:spPr>
+                    <a:xfrm>
+                      <a:off x="0" y="0"/>
+                      <a:ext cx="4625741" cy="1280271"/>
+                    </a:xfrm>
+                    <a:prstGeom prst="rect">
+                      <a:avLst/>
+                    </a:prstGeom>
+                  </pic:spPr>
+                </pic:pic>
+              </a:graphicData>
+            </a:graphic>
+          </wp:inline>
+        </w:drawing>
+      </w:r>
+    </w:p>
+    <w:p>
+      <w:r>
+        <w:t>This will open up a popup that will automatically handle the authentication flow using our own google account. The response provided is shown below (if authentication was successful).</w:t>
+      </w:r>
+    </w:p>
+    <w:p>
+      <w:r>
+        <w:drawing>
+          <wp:anchor distT="0" distB="0" distL="114300" distR="114300" simplePos="0" relativeHeight="251661312" behindDoc="0" locked="0" layoutInCell="1" allowOverlap="1" wp14:anchorId="0901D284" wp14:editId="47C604DE">
+            <wp:simplePos x="0" y="0"/>
+            <wp:positionH relativeFrom="margin">
+              <wp:align>left</wp:align>
+            </wp:positionH>
+            <wp:positionV relativeFrom="paragraph">
+              <wp:posOffset>49530</wp:posOffset>
+            </wp:positionV>
+            <wp:extent cx="3451860" cy="3063240"/>
+            <wp:effectExtent l="0" t="0" r="0" b="3810"/>
+            <wp:wrapSquare wrapText="bothSides"/>
+            <wp:docPr id="16" name="Afbeelding 16"/>
+            <wp:cNvGraphicFramePr>
+              <a:graphicFrameLocks xmlns:a="http://schemas.openxmlformats.org/drawingml/2006/main" noChangeAspect="1"/>
+            </wp:cNvGraphicFramePr>
+            <a:graphic xmlns:a="http://schemas.openxmlformats.org/drawingml/2006/main">
+              <a:graphicData uri="http://schemas.openxmlformats.org/drawingml/2006/picture">
+                <pic:pic xmlns:pic="http://schemas.openxmlformats.org/drawingml/2006/picture">
+                  <pic:nvPicPr>
+                    <pic:cNvPr id="1" name=""/>
+                    <pic:cNvPicPr/>
+                  </pic:nvPicPr>
+                  <pic:blipFill>
+                    <a:blip r:embed="rId19">
+                      <a:extLst>
+                        <a:ext uri="{28A0092B-C50C-407E-A947-70E740481C1C}">
+                          <a14:useLocalDpi xmlns:a14="http://schemas.microsoft.com/office/drawing/2010/main" val="0"/>
+                        </a:ext>
+                      </a:extLst>
+                    </a:blip>
+                    <a:stretch>
+                      <a:fillRect/>
+                    </a:stretch>
+                  </pic:blipFill>
+                  <pic:spPr>
+                    <a:xfrm>
+                      <a:off x="0" y="0"/>
+                      <a:ext cx="3451860" cy="3063240"/>
+                    </a:xfrm>
+                    <a:prstGeom prst="rect">
+                      <a:avLst/>
+                    </a:prstGeom>
+                  </pic:spPr>
+                </pic:pic>
+              </a:graphicData>
+            </a:graphic>
+            <wp14:sizeRelH relativeFrom="margin">
+              <wp14:pctWidth>0</wp14:pctWidth>
+            </wp14:sizeRelH>
+            <wp14:sizeRelV relativeFrom="margin">
+              <wp14:pctHeight>0</wp14:pctHeight>
+            </wp14:sizeRelV>
+          </wp:anchor>
+        </w:drawing>
+      </w:r>
+      <w:r>
+        <w:t xml:space="preserve">As shown in the authentication flow, the </w:t>
+      </w:r>
+      <w:proofErr w:type="spellStart"/>
+      <w:r>
+        <w:t>accessToken</w:t>
+      </w:r>
+      <w:proofErr w:type="spellEnd"/>
+      <w:r>
+        <w:t xml:space="preserve"> is the part that we need to store in order for our application to be able to retrieve data from our backend. </w:t>
+      </w:r>
+    </w:p>
+    <w:p>
+      <w:r>
+        <w:t>Obviously depending on the authorization granted to the user, will we be able to perform certain actions.</w:t>
+      </w:r>
+    </w:p>
+    <w:p/>
+    <w:p/>
+    <w:p/>
+    <w:p/>
+    <w:p/>
+    <w:p/>
+    <w:p>
+      <w:pPr>
+        <w:pStyle w:val="Kop3"/>
+      </w:pPr>
+      <w:r>
+        <w:t xml:space="preserve">Introducing </w:t>
+      </w:r>
+      <w:proofErr w:type="spellStart"/>
+      <w:r>
+        <w:t>Firestore</w:t>
+      </w:r>
+      <w:proofErr w:type="spellEnd"/>
+      <w:r>
+        <w:t xml:space="preserve"> Data Model</w:t>
+      </w:r>
+    </w:p>
+    <w:p>
+      <w:r>
+        <w:t xml:space="preserve">The </w:t>
+      </w:r>
+      <w:proofErr w:type="spellStart"/>
+      <w:r>
+        <w:t>firestore</w:t>
+      </w:r>
+      <w:proofErr w:type="spellEnd"/>
+      <w:r>
+        <w:t xml:space="preserve"> data model can b</w:t>
+      </w:r>
+      <w:r>
+        <w:t xml:space="preserve">e compared to </w:t>
+      </w:r>
+      <w:r>
+        <w:t xml:space="preserve">a </w:t>
+      </w:r>
+      <w:proofErr w:type="spellStart"/>
+      <w:r>
+        <w:t>mongodb</w:t>
+      </w:r>
+      <w:proofErr w:type="spellEnd"/>
+      <w:r>
+        <w:t xml:space="preserve"> database. We have collections containing documents with data in them. The collections can be viewed as tables, the documents as a unique identifier and the data as the data (row) for that document.</w:t>
+      </w:r>
+    </w:p>
+    <w:p>
+      <w:pPr>
+        <w:pStyle w:val="Kop3"/>
+      </w:pPr>
+      <w:r>
+        <w:t>Setting Up User Documents</w:t>
+      </w:r>
+    </w:p>
+    <w:p>
+      <w:proofErr w:type="spellStart"/>
+      <w:r>
+        <w:t>Firestore</w:t>
+      </w:r>
+      <w:proofErr w:type="spellEnd"/>
+      <w:r>
+        <w:t xml:space="preserve"> utilizes a special way of handling </w:t>
+      </w:r>
+      <w:r>
+        <w:t xml:space="preserve">reading or writing data to our database. First we need to initialize the </w:t>
+      </w:r>
+      <w:proofErr w:type="spellStart"/>
+      <w:r>
+        <w:t>firestore</w:t>
+      </w:r>
+      <w:proofErr w:type="spellEnd"/>
+      <w:r>
+        <w:t xml:space="preserve"> database. The code below shows how this is handled.</w:t>
+      </w:r>
+    </w:p>
+    <w:p>
+      <w:pPr>
+        <w:ind w:firstLine="720"/>
+      </w:pPr>
+      <w:r>
+        <w:drawing>
+          <wp:inline distT="0" distB="0" distL="0" distR="0" wp14:anchorId="67DBE57E" wp14:editId="7A000CD4">
+            <wp:extent cx="4435224" cy="220999"/>
+            <wp:effectExtent l="0" t="0" r="3810" b="7620"/>
+            <wp:docPr id="17" name="Afbeelding 17"/>
+            <wp:cNvGraphicFramePr>
+              <a:graphicFrameLocks xmlns:a="http://schemas.openxmlformats.org/drawingml/2006/main" noChangeAspect="1"/>
+            </wp:cNvGraphicFramePr>
+            <a:graphic xmlns:a="http://schemas.openxmlformats.org/drawingml/2006/main">
+              <a:graphicData uri="http://schemas.openxmlformats.org/drawingml/2006/picture">
+                <pic:pic xmlns:pic="http://schemas.openxmlformats.org/drawingml/2006/picture">
+                  <pic:nvPicPr>
+                    <pic:cNvPr id="1" name=""/>
+                    <pic:cNvPicPr/>
+                  </pic:nvPicPr>
+                  <pic:blipFill>
+                    <a:blip r:embed="rId20"/>
+                    <a:stretch>
+                      <a:fillRect/>
+                    </a:stretch>
+                  </pic:blipFill>
+                  <pic:spPr>
+                    <a:xfrm>
+                      <a:off x="0" y="0"/>
+                      <a:ext cx="4435224" cy="220999"/>
+                    </a:xfrm>
+                    <a:prstGeom prst="rect">
+                      <a:avLst/>
+                    </a:prstGeom>
+                  </pic:spPr>
+                </pic:pic>
+              </a:graphicData>
+            </a:graphic>
+          </wp:inline>
+        </w:drawing>
+      </w:r>
+    </w:p>
+    <w:p>
+      <w:pPr>
+        <w:ind w:firstLine="720"/>
+      </w:pPr>
+      <w:r>
+        <w:drawing>
+          <wp:inline distT="0" distB="0" distL="0" distR="0" wp14:anchorId="17F8D37D" wp14:editId="3FD6294B">
+            <wp:extent cx="2088061" cy="182896"/>
+            <wp:effectExtent l="0" t="0" r="7620" b="7620"/>
+            <wp:docPr id="18" name="Afbeelding 18"/>
+            <wp:cNvGraphicFramePr>
+              <a:graphicFrameLocks xmlns:a="http://schemas.openxmlformats.org/drawingml/2006/main" noChangeAspect="1"/>
+            </wp:cNvGraphicFramePr>
+            <a:graphic xmlns:a="http://schemas.openxmlformats.org/drawingml/2006/main">
+              <a:graphicData uri="http://schemas.openxmlformats.org/drawingml/2006/picture">
+                <pic:pic xmlns:pic="http://schemas.openxmlformats.org/drawingml/2006/picture">
+                  <pic:nvPicPr>
+                    <pic:cNvPr id="1" name=""/>
+                    <pic:cNvPicPr/>
+                  </pic:nvPicPr>
+                  <pic:blipFill>
+                    <a:blip r:embed="rId21"/>
+                    <a:stretch>
+                      <a:fillRect/>
+                    </a:stretch>
+                  </pic:blipFill>
+                  <pic:spPr>
+                    <a:xfrm>
+                      <a:off x="0" y="0"/>
+                      <a:ext cx="2088061" cy="182896"/>
+                    </a:xfrm>
+                    <a:prstGeom prst="rect">
+                      <a:avLst/>
+                    </a:prstGeom>
+                  </pic:spPr>
+                </pic:pic>
+              </a:graphicData>
+            </a:graphic>
+          </wp:inline>
+        </w:drawing>
+      </w:r>
+    </w:p>
+    <w:p>
+      <w:r>
+        <w:t xml:space="preserve">This will return an object that is used to interact with the </w:t>
+      </w:r>
+      <w:proofErr w:type="spellStart"/>
+      <w:r>
+        <w:t>firestore</w:t>
+      </w:r>
+      <w:proofErr w:type="spellEnd"/>
+      <w:r>
+        <w:t xml:space="preserve"> database.</w:t>
+      </w:r>
+    </w:p>
+    <w:p/>
+    <w:p>
+      <w:r>
+        <w:br w:type="page"/>
+      </w:r>
+    </w:p>
+    <w:p>
+      <w:r>
+        <w:lastRenderedPageBreak/>
+        <w:t>The next code snippet is shown to provide some additional information to how we can read/write to our database.</w:t>
+      </w:r>
+    </w:p>
+    <w:p>
+      <w:pPr>
+        <w:ind w:firstLine="720"/>
+      </w:pPr>
+      <w:r>
+        <w:drawing>
+          <wp:inline distT="0" distB="0" distL="0" distR="0" wp14:anchorId="33877542" wp14:editId="6EAA25DD">
+            <wp:extent cx="3947502" cy="762066"/>
+            <wp:effectExtent l="0" t="0" r="0" b="0"/>
+            <wp:docPr id="20" name="Afbeelding 20"/>
+            <wp:cNvGraphicFramePr>
+              <a:graphicFrameLocks xmlns:a="http://schemas.openxmlformats.org/drawingml/2006/main" noChangeAspect="1"/>
+            </wp:cNvGraphicFramePr>
+            <a:graphic xmlns:a="http://schemas.openxmlformats.org/drawingml/2006/main">
+              <a:graphicData uri="http://schemas.openxmlformats.org/drawingml/2006/picture">
+                <pic:pic xmlns:pic="http://schemas.openxmlformats.org/drawingml/2006/picture">
+                  <pic:nvPicPr>
+                    <pic:cNvPr id="1" name=""/>
+                    <pic:cNvPicPr/>
+                  </pic:nvPicPr>
+                  <pic:blipFill>
+                    <a:blip r:embed="rId22"/>
+                    <a:stretch>
+                      <a:fillRect/>
+                    </a:stretch>
+                  </pic:blipFill>
+                  <pic:spPr>
+                    <a:xfrm>
+                      <a:off x="0" y="0"/>
+                      <a:ext cx="3947502" cy="762066"/>
+                    </a:xfrm>
+                    <a:prstGeom prst="rect">
+                      <a:avLst/>
+                    </a:prstGeom>
+                  </pic:spPr>
+                </pic:pic>
+              </a:graphicData>
+            </a:graphic>
+          </wp:inline>
+        </w:drawing>
+      </w:r>
+    </w:p>
+    <w:p>
+      <w:r>
+        <w:t xml:space="preserve">We are going to be storing a newly logged in user (using google </w:t>
+      </w:r>
+      <w:proofErr w:type="spellStart"/>
+      <w:r>
+        <w:t>signin</w:t>
+      </w:r>
+      <w:proofErr w:type="spellEnd"/>
+      <w:r>
+        <w:t xml:space="preserve">) into the </w:t>
+      </w:r>
+      <w:proofErr w:type="spellStart"/>
+      <w:r>
+        <w:t>firestore</w:t>
+      </w:r>
+      <w:proofErr w:type="spellEnd"/>
+      <w:r>
+        <w:t xml:space="preserve"> db. The way </w:t>
+      </w:r>
+      <w:proofErr w:type="spellStart"/>
+      <w:r>
+        <w:t>firestore</w:t>
+      </w:r>
+      <w:proofErr w:type="spellEnd"/>
+      <w:r>
+        <w:t xml:space="preserve"> works is as follows.</w:t>
+      </w:r>
+    </w:p>
+    <w:p>
+      <w:pPr>
+        <w:pStyle w:val="Lijstalinea"/>
+        <w:numPr>
+          <w:ilvl w:val="0"/>
+          <w:numId w:val="5"/>
+        </w:numPr>
+      </w:pPr>
+      <w:r>
+        <w:t xml:space="preserve">We first get a reference to a specific document. If this document does not exist, </w:t>
+      </w:r>
+      <w:proofErr w:type="spellStart"/>
+      <w:r>
+        <w:t>firestore</w:t>
+      </w:r>
+      <w:proofErr w:type="spellEnd"/>
+      <w:r>
+        <w:t xml:space="preserve"> will create it as a placeholder.</w:t>
+      </w:r>
+    </w:p>
+    <w:p>
+      <w:pPr>
+        <w:pStyle w:val="Lijstalinea"/>
+        <w:numPr>
+          <w:ilvl w:val="0"/>
+          <w:numId w:val="5"/>
+        </w:numPr>
+      </w:pPr>
+      <w:r>
+        <w:t xml:space="preserve">By using the </w:t>
+      </w:r>
+      <w:proofErr w:type="spellStart"/>
+      <w:r>
+        <w:t>getDoc</w:t>
+      </w:r>
+      <w:proofErr w:type="spellEnd"/>
+      <w:r>
+        <w:t xml:space="preserve"> method we retrieve a snapshot of that particular document.</w:t>
+      </w:r>
+    </w:p>
+    <w:p>
+      <w:pPr>
+        <w:pStyle w:val="Lijstalinea"/>
+        <w:numPr>
+          <w:ilvl w:val="0"/>
+          <w:numId w:val="5"/>
+        </w:numPr>
+      </w:pPr>
+      <w:r>
+        <w:t>This snapshot provides us with additional methods such as the exists() method to see if this document actually exists.</w:t>
+      </w:r>
+    </w:p>
+    <w:p>
+      <w:r>
+        <w:t>Next we will see how this works when we want to store users.</w:t>
+      </w:r>
+    </w:p>
+    <w:p>
+      <w:pPr>
+        <w:pStyle w:val="Kop3"/>
+      </w:pPr>
+      <w:r>
+        <w:t>Finish Creating User Documents</w:t>
+      </w:r>
+    </w:p>
+    <w:p>
+      <w:r>
+        <w:t xml:space="preserve">In order for us to save a new signed in user in our application </w:t>
+      </w:r>
+      <w:proofErr w:type="spellStart"/>
+      <w:r>
+        <w:t>firestore</w:t>
+      </w:r>
+      <w:proofErr w:type="spellEnd"/>
+      <w:r>
+        <w:t xml:space="preserve"> database, </w:t>
+      </w:r>
+      <w:r>
+        <w:t xml:space="preserve">we need to see if it exists. If it does not exist, the </w:t>
+      </w:r>
+      <w:proofErr w:type="spellStart"/>
+      <w:r>
+        <w:t>setDoc</w:t>
+      </w:r>
+      <w:proofErr w:type="spellEnd"/>
+      <w:r>
+        <w:t xml:space="preserve">() method can be used to save data to our database. </w:t>
+      </w:r>
+    </w:p>
+    <w:p>
+      <w:pPr>
+        <w:ind w:firstLine="720"/>
+      </w:pPr>
+      <w:r>
+        <w:drawing>
+          <wp:inline distT="0" distB="0" distL="0" distR="0" wp14:anchorId="5865FCC8" wp14:editId="5B9F6AEF">
+            <wp:extent cx="3604572" cy="2469094"/>
+            <wp:effectExtent l="0" t="0" r="0" b="7620"/>
+            <wp:docPr id="21" name="Afbeelding 21"/>
+            <wp:cNvGraphicFramePr>
+              <a:graphicFrameLocks xmlns:a="http://schemas.openxmlformats.org/drawingml/2006/main" noChangeAspect="1"/>
+            </wp:cNvGraphicFramePr>
+            <a:graphic xmlns:a="http://schemas.openxmlformats.org/drawingml/2006/main">
+              <a:graphicData uri="http://schemas.openxmlformats.org/drawingml/2006/picture">
+                <pic:pic xmlns:pic="http://schemas.openxmlformats.org/drawingml/2006/picture">
+                  <pic:nvPicPr>
+                    <pic:cNvPr id="1" name=""/>
+                    <pic:cNvPicPr/>
+                  </pic:nvPicPr>
+                  <pic:blipFill>
+                    <a:blip r:embed="rId23"/>
+                    <a:stretch>
+                      <a:fillRect/>
+                    </a:stretch>
+                  </pic:blipFill>
+                  <pic:spPr>
+                    <a:xfrm>
+                      <a:off x="0" y="0"/>
+                      <a:ext cx="3604572" cy="2469094"/>
+                    </a:xfrm>
+                    <a:prstGeom prst="rect">
+                      <a:avLst/>
+                    </a:prstGeom>
+                  </pic:spPr>
+                </pic:pic>
+              </a:graphicData>
+            </a:graphic>
+          </wp:inline>
+        </w:drawing>
+      </w:r>
+    </w:p>
+    <w:p>
+      <w:r>
+        <w:t xml:space="preserve">It requires the </w:t>
+      </w:r>
+      <w:proofErr w:type="spellStart"/>
+      <w:r>
+        <w:t>userDocRef</w:t>
+      </w:r>
+      <w:proofErr w:type="spellEnd"/>
+      <w:r>
+        <w:t xml:space="preserve"> reference and the object that needs to be stored</w:t>
+      </w:r>
+      <w:r>
+        <w:t>. The database will look like this</w:t>
+      </w:r>
+    </w:p>
+    <w:p>
+      <w:r>
+        <w:drawing>
+          <wp:inline distT="0" distB="0" distL="0" distR="0" wp14:anchorId="7361359C" wp14:editId="29915769">
+            <wp:extent cx="5760720" cy="1503045"/>
+            <wp:effectExtent l="0" t="0" r="0" b="1905"/>
+            <wp:docPr id="22" name="Afbeelding 22"/>
+            <wp:cNvGraphicFramePr>
+              <a:graphicFrameLocks xmlns:a="http://schemas.openxmlformats.org/drawingml/2006/main" noChangeAspect="1"/>
+            </wp:cNvGraphicFramePr>
+            <a:graphic xmlns:a="http://schemas.openxmlformats.org/drawingml/2006/main">
+              <a:graphicData uri="http://schemas.openxmlformats.org/drawingml/2006/picture">
+                <pic:pic xmlns:pic="http://schemas.openxmlformats.org/drawingml/2006/picture">
+                  <pic:nvPicPr>
+                    <pic:cNvPr id="1" name=""/>
+                    <pic:cNvPicPr/>
+                  </pic:nvPicPr>
+                  <pic:blipFill>
+                    <a:blip r:embed="rId24"/>
+                    <a:stretch>
+                      <a:fillRect/>
+                    </a:stretch>
+                  </pic:blipFill>
+                  <pic:spPr>
+                    <a:xfrm>
+                      <a:off x="0" y="0"/>
+                      <a:ext cx="5760720" cy="1503045"/>
+                    </a:xfrm>
+                    <a:prstGeom prst="rect">
+                      <a:avLst/>
+                    </a:prstGeom>
+                  </pic:spPr>
+                </pic:pic>
+              </a:graphicData>
+            </a:graphic>
+          </wp:inline>
+        </w:drawing>
+      </w:r>
+    </w:p>
+    <w:p/>
+    <w:p>
+      <w:pPr>
+        <w:pStyle w:val="Kop3"/>
+      </w:pPr>
+      <w:r>
+        <w:lastRenderedPageBreak/>
+        <w:t>Sign In With Redirect</w:t>
+      </w:r>
+    </w:p>
+    <w:p>
       <w:bookmarkStart w:id="0" w:name="_GoBack"/>
       <w:bookmarkEnd w:id="0"/>
     </w:p>
@@ -950,6 +2062,95 @@
     </w:lvl>
   </w:abstractNum>
   <w:abstractNum w:abstractNumId="1" w15:restartNumberingAfterBreak="0">
+    <w:nsid w:val="567E5AC7"/>
+    <w:multiLevelType w:val="hybridMultilevel"/>
+    <w:tmpl w:val="83EA15BE"/>
+    <w:lvl w:ilvl="0" w:tplc="0409000F">
+      <w:start w:val="1"/>
+      <w:numFmt w:val="decimal"/>
+      <w:lvlText w:val="%1."/>
+      <w:lvlJc w:val="left"/>
+      <w:pPr>
+        <w:ind w:left="720" w:hanging="360"/>
+      </w:pPr>
+      <w:rPr>
+        <w:rFonts w:hint="default"/>
+      </w:rPr>
+    </w:lvl>
+    <w:lvl w:ilvl="1" w:tplc="04090019" w:tentative="1">
+      <w:start w:val="1"/>
+      <w:numFmt w:val="lowerLetter"/>
+      <w:lvlText w:val="%2."/>
+      <w:lvlJc w:val="left"/>
+      <w:pPr>
+        <w:ind w:left="1440" w:hanging="360"/>
+      </w:pPr>
+    </w:lvl>
+    <w:lvl w:ilvl="2" w:tplc="0409001B" w:tentative="1">
+      <w:start w:val="1"/>
+      <w:numFmt w:val="lowerRoman"/>
+      <w:lvlText w:val="%3."/>
+      <w:lvlJc w:val="right"/>
+      <w:pPr>
+        <w:ind w:left="2160" w:hanging="180"/>
+      </w:pPr>
+    </w:lvl>
+    <w:lvl w:ilvl="3" w:tplc="0409000F" w:tentative="1">
+      <w:start w:val="1"/>
+      <w:numFmt w:val="decimal"/>
+      <w:lvlText w:val="%4."/>
+      <w:lvlJc w:val="left"/>
+      <w:pPr>
+        <w:ind w:left="2880" w:hanging="360"/>
+      </w:pPr>
+    </w:lvl>
+    <w:lvl w:ilvl="4" w:tplc="04090019" w:tentative="1">
+      <w:start w:val="1"/>
+      <w:numFmt w:val="lowerLetter"/>
+      <w:lvlText w:val="%5."/>
+      <w:lvlJc w:val="left"/>
+      <w:pPr>
+        <w:ind w:left="3600" w:hanging="360"/>
+      </w:pPr>
+    </w:lvl>
+    <w:lvl w:ilvl="5" w:tplc="0409001B" w:tentative="1">
+      <w:start w:val="1"/>
+      <w:numFmt w:val="lowerRoman"/>
+      <w:lvlText w:val="%6."/>
+      <w:lvlJc w:val="right"/>
+      <w:pPr>
+        <w:ind w:left="4320" w:hanging="180"/>
+      </w:pPr>
+    </w:lvl>
+    <w:lvl w:ilvl="6" w:tplc="0409000F" w:tentative="1">
+      <w:start w:val="1"/>
+      <w:numFmt w:val="decimal"/>
+      <w:lvlText w:val="%7."/>
+      <w:lvlJc w:val="left"/>
+      <w:pPr>
+        <w:ind w:left="5040" w:hanging="360"/>
+      </w:pPr>
+    </w:lvl>
+    <w:lvl w:ilvl="7" w:tplc="04090019" w:tentative="1">
+      <w:start w:val="1"/>
+      <w:numFmt w:val="lowerLetter"/>
+      <w:lvlText w:val="%8."/>
+      <w:lvlJc w:val="left"/>
+      <w:pPr>
+        <w:ind w:left="5760" w:hanging="360"/>
+      </w:pPr>
+    </w:lvl>
+    <w:lvl w:ilvl="8" w:tplc="0409001B" w:tentative="1">
+      <w:start w:val="1"/>
+      <w:numFmt w:val="lowerRoman"/>
+      <w:lvlText w:val="%9."/>
+      <w:lvlJc w:val="right"/>
+      <w:pPr>
+        <w:ind w:left="6480" w:hanging="180"/>
+      </w:pPr>
+    </w:lvl>
+  </w:abstractNum>
+  <w:abstractNum w:abstractNumId="2" w15:restartNumberingAfterBreak="0">
     <w:nsid w:val="5E9A14A2"/>
     <w:multiLevelType w:val="hybridMultilevel"/>
     <w:tmpl w:val="F7AAC61C"/>
@@ -1038,10 +2239,99 @@
       </w:pPr>
     </w:lvl>
   </w:abstractNum>
-  <w:abstractNum w:abstractNumId="2" w15:restartNumberingAfterBreak="0">
+  <w:abstractNum w:abstractNumId="3" w15:restartNumberingAfterBreak="0">
     <w:nsid w:val="77C334F9"/>
     <w:multiLevelType w:val="hybridMultilevel"/>
     <w:tmpl w:val="013CA8C6"/>
+    <w:lvl w:ilvl="0" w:tplc="0409000F">
+      <w:start w:val="1"/>
+      <w:numFmt w:val="decimal"/>
+      <w:lvlText w:val="%1."/>
+      <w:lvlJc w:val="left"/>
+      <w:pPr>
+        <w:ind w:left="720" w:hanging="360"/>
+      </w:pPr>
+      <w:rPr>
+        <w:rFonts w:hint="default"/>
+      </w:rPr>
+    </w:lvl>
+    <w:lvl w:ilvl="1" w:tplc="04090019" w:tentative="1">
+      <w:start w:val="1"/>
+      <w:numFmt w:val="lowerLetter"/>
+      <w:lvlText w:val="%2."/>
+      <w:lvlJc w:val="left"/>
+      <w:pPr>
+        <w:ind w:left="1440" w:hanging="360"/>
+      </w:pPr>
+    </w:lvl>
+    <w:lvl w:ilvl="2" w:tplc="0409001B" w:tentative="1">
+      <w:start w:val="1"/>
+      <w:numFmt w:val="lowerRoman"/>
+      <w:lvlText w:val="%3."/>
+      <w:lvlJc w:val="right"/>
+      <w:pPr>
+        <w:ind w:left="2160" w:hanging="180"/>
+      </w:pPr>
+    </w:lvl>
+    <w:lvl w:ilvl="3" w:tplc="0409000F" w:tentative="1">
+      <w:start w:val="1"/>
+      <w:numFmt w:val="decimal"/>
+      <w:lvlText w:val="%4."/>
+      <w:lvlJc w:val="left"/>
+      <w:pPr>
+        <w:ind w:left="2880" w:hanging="360"/>
+      </w:pPr>
+    </w:lvl>
+    <w:lvl w:ilvl="4" w:tplc="04090019" w:tentative="1">
+      <w:start w:val="1"/>
+      <w:numFmt w:val="lowerLetter"/>
+      <w:lvlText w:val="%5."/>
+      <w:lvlJc w:val="left"/>
+      <w:pPr>
+        <w:ind w:left="3600" w:hanging="360"/>
+      </w:pPr>
+    </w:lvl>
+    <w:lvl w:ilvl="5" w:tplc="0409001B" w:tentative="1">
+      <w:start w:val="1"/>
+      <w:numFmt w:val="lowerRoman"/>
+      <w:lvlText w:val="%6."/>
+      <w:lvlJc w:val="right"/>
+      <w:pPr>
+        <w:ind w:left="4320" w:hanging="180"/>
+      </w:pPr>
+    </w:lvl>
+    <w:lvl w:ilvl="6" w:tplc="0409000F" w:tentative="1">
+      <w:start w:val="1"/>
+      <w:numFmt w:val="decimal"/>
+      <w:lvlText w:val="%7."/>
+      <w:lvlJc w:val="left"/>
+      <w:pPr>
+        <w:ind w:left="5040" w:hanging="360"/>
+      </w:pPr>
+    </w:lvl>
+    <w:lvl w:ilvl="7" w:tplc="04090019" w:tentative="1">
+      <w:start w:val="1"/>
+      <w:numFmt w:val="lowerLetter"/>
+      <w:lvlText w:val="%8."/>
+      <w:lvlJc w:val="left"/>
+      <w:pPr>
+        <w:ind w:left="5760" w:hanging="360"/>
+      </w:pPr>
+    </w:lvl>
+    <w:lvl w:ilvl="8" w:tplc="0409001B" w:tentative="1">
+      <w:start w:val="1"/>
+      <w:numFmt w:val="lowerRoman"/>
+      <w:lvlText w:val="%9."/>
+      <w:lvlJc w:val="right"/>
+      <w:pPr>
+        <w:ind w:left="6480" w:hanging="180"/>
+      </w:pPr>
+    </w:lvl>
+  </w:abstractNum>
+  <w:abstractNum w:abstractNumId="4" w15:restartNumberingAfterBreak="0">
+    <w:nsid w:val="7E49073E"/>
+    <w:multiLevelType w:val="hybridMultilevel"/>
+    <w:tmpl w:val="A2D4145A"/>
     <w:lvl w:ilvl="0" w:tplc="0409000F">
       <w:start w:val="1"/>
       <w:numFmt w:val="decimal"/>
@@ -1131,9 +2421,15 @@
     <w:abstractNumId w:val="0"/>
   </w:num>
   <w:num w:numId="2">
+    <w:abstractNumId w:val="3"/>
+  </w:num>
+  <w:num w:numId="3">
     <w:abstractNumId w:val="2"/>
   </w:num>
-  <w:num w:numId="3">
+  <w:num w:numId="4">
+    <w:abstractNumId w:val="4"/>
+  </w:num>
+  <w:num w:numId="5">
     <w:abstractNumId w:val="1"/>
   </w:num>
 </w:numbering>
@@ -1605,6 +2901,7 @@
   <w:style w:type="character" w:default="1" w:styleId="Standaardalinea-lettertype">
     <w:name w:val="Default Paragraph Font"/>
     <w:uiPriority w:val="1"/>
+    <w:semiHidden/>
     <w:unhideWhenUsed/>
   </w:style>
   <w:style w:type="table" w:default="1" w:styleId="Standaardtabel">

</xml_diff>

<commit_message>
created sign up component, form input component and button component
</commit_message>
<xml_diff>
--- a/Complete React Developer in 2022.docx
+++ b/Complete React Developer in 2022.docx
@@ -2041,6 +2041,9 @@
         <w:br/>
       </w:r>
       <w:r>
+        <w:rPr>
+          <w:noProof/>
+        </w:rPr>
         <w:drawing>
           <wp:inline distT="0" distB="0" distL="0" distR="0" wp14:anchorId="11A9C180" wp14:editId="3871002D">
             <wp:extent cx="2644369" cy="1059272"/>
@@ -2083,6 +2086,9 @@
         <w:pStyle w:val="Lijstalinea"/>
       </w:pPr>
       <w:r>
+        <w:rPr>
+          <w:noProof/>
+        </w:rPr>
         <w:drawing>
           <wp:inline distT="0" distB="0" distL="0" distR="0" wp14:anchorId="348A539F" wp14:editId="39B6D98C">
             <wp:extent cx="2834886" cy="335309"/>
@@ -2165,6 +2171,9 @@
         <w:ind w:firstLine="720"/>
       </w:pPr>
       <w:r>
+        <w:rPr>
+          <w:noProof/>
+        </w:rPr>
         <w:drawing>
           <wp:inline distT="0" distB="0" distL="0" distR="0" wp14:anchorId="3A8B2B97" wp14:editId="08140697">
             <wp:extent cx="3215919" cy="487722"/>
@@ -2248,6 +2257,9 @@
         <w:t xml:space="preserve"> </w:t>
       </w:r>
       <w:r>
+        <w:rPr>
+          <w:noProof/>
+        </w:rPr>
         <w:drawing>
           <wp:inline distT="0" distB="0" distL="0" distR="0" wp14:anchorId="4B22085E" wp14:editId="73A7EDB7">
             <wp:extent cx="5044877" cy="2065199"/>
@@ -2343,6 +2355,9 @@
     </w:p>
     <w:p>
       <w:r>
+        <w:rPr>
+          <w:noProof/>
+        </w:rPr>
         <w:drawing>
           <wp:inline distT="0" distB="0" distL="0" distR="0" wp14:anchorId="1ABEA635" wp14:editId="29AC6DAE">
             <wp:extent cx="5760720" cy="5020945"/>
@@ -2422,6 +2437,9 @@
         <w:ind w:firstLine="720"/>
       </w:pPr>
       <w:r>
+        <w:rPr>
+          <w:noProof/>
+        </w:rPr>
         <w:drawing>
           <wp:inline distT="0" distB="0" distL="0" distR="0" wp14:anchorId="6F1C5738" wp14:editId="2D4AF954">
             <wp:extent cx="4892464" cy="624894"/>
@@ -2492,6 +2510,9 @@
         <w:ind w:firstLine="720"/>
       </w:pPr>
       <w:r>
+        <w:rPr>
+          <w:noProof/>
+        </w:rPr>
         <w:drawing>
           <wp:inline distT="0" distB="0" distL="0" distR="0" wp14:anchorId="7F193427" wp14:editId="04F2BBDA">
             <wp:extent cx="4983912" cy="3231160"/>
@@ -2571,6 +2592,9 @@
         <w:ind w:firstLine="720"/>
       </w:pPr>
       <w:r>
+        <w:rPr>
+          <w:noProof/>
+        </w:rPr>
         <w:drawing>
           <wp:inline distT="0" distB="0" distL="0" distR="0" wp14:anchorId="20EB6F5A" wp14:editId="031B9B74">
             <wp:extent cx="1920406" cy="1143099"/>
@@ -2610,25 +2634,293 @@
     </w:p>
     <w:p>
       <w:pPr>
+        <w:rPr>
+          <w:rFonts w:asciiTheme="majorHAnsi" w:eastAsiaTheme="majorEastAsia" w:hAnsiTheme="majorHAnsi" w:cstheme="majorBidi"/>
+          <w:color w:val="1F3763" w:themeColor="accent1" w:themeShade="7F"/>
+          <w:sz w:val="24"/>
+          <w:szCs w:val="24"/>
+        </w:rPr>
+      </w:pPr>
+      <w:r>
+        <w:br w:type="page"/>
+      </w:r>
+    </w:p>
+    <w:p>
+      <w:pPr>
         <w:pStyle w:val="Kop3"/>
       </w:pPr>
       <w:r>
+        <w:lastRenderedPageBreak/>
         <w:t>Generalizing Form Input Component</w:t>
       </w:r>
     </w:p>
+    <w:p>
+      <w:r>
+        <w:t>Since the form input field will be used multiple times, a separate component is created for it.</w:t>
+      </w:r>
+    </w:p>
+    <w:p>
+      <w:r>
+        <w:drawing>
+          <wp:anchor distT="0" distB="0" distL="114300" distR="114300" simplePos="0" relativeHeight="251662336" behindDoc="0" locked="0" layoutInCell="1" allowOverlap="1" wp14:anchorId="2A9CF9FE" wp14:editId="1888B030">
+            <wp:simplePos x="0" y="0"/>
+            <wp:positionH relativeFrom="column">
+              <wp:posOffset>-635</wp:posOffset>
+            </wp:positionH>
+            <wp:positionV relativeFrom="paragraph">
+              <wp:posOffset>0</wp:posOffset>
+            </wp:positionV>
+            <wp:extent cx="3154953" cy="3025402"/>
+            <wp:effectExtent l="0" t="0" r="7620" b="3810"/>
+            <wp:wrapSquare wrapText="bothSides"/>
+            <wp:docPr id="29" name="Afbeelding 29"/>
+            <wp:cNvGraphicFramePr>
+              <a:graphicFrameLocks xmlns:a="http://schemas.openxmlformats.org/drawingml/2006/main" noChangeAspect="1"/>
+            </wp:cNvGraphicFramePr>
+            <a:graphic xmlns:a="http://schemas.openxmlformats.org/drawingml/2006/main">
+              <a:graphicData uri="http://schemas.openxmlformats.org/drawingml/2006/picture">
+                <pic:pic xmlns:pic="http://schemas.openxmlformats.org/drawingml/2006/picture">
+                  <pic:nvPicPr>
+                    <pic:cNvPr id="1" name=""/>
+                    <pic:cNvPicPr/>
+                  </pic:nvPicPr>
+                  <pic:blipFill>
+                    <a:blip r:embed="rId33">
+                      <a:extLst>
+                        <a:ext uri="{28A0092B-C50C-407E-A947-70E740481C1C}">
+                          <a14:useLocalDpi xmlns:a14="http://schemas.microsoft.com/office/drawing/2010/main" val="0"/>
+                        </a:ext>
+                      </a:extLst>
+                    </a:blip>
+                    <a:stretch>
+                      <a:fillRect/>
+                    </a:stretch>
+                  </pic:blipFill>
+                  <pic:spPr>
+                    <a:xfrm>
+                      <a:off x="0" y="0"/>
+                      <a:ext cx="3154953" cy="3025402"/>
+                    </a:xfrm>
+                    <a:prstGeom prst="rect">
+                      <a:avLst/>
+                    </a:prstGeom>
+                  </pic:spPr>
+                </pic:pic>
+              </a:graphicData>
+            </a:graphic>
+          </wp:anchor>
+        </w:drawing>
+      </w:r>
+      <w:r>
+        <w:t>The input should receive a label property and will spread all other properties provided to the component.</w:t>
+      </w:r>
+    </w:p>
+    <w:p/>
+    <w:p>
+      <w:pPr>
+        <w:pStyle w:val="Lijstalinea"/>
+      </w:pPr>
+    </w:p>
+    <w:p>
+      <w:pPr>
+        <w:pStyle w:val="Lijstalinea"/>
+      </w:pPr>
+    </w:p>
+    <w:p>
+      <w:pPr>
+        <w:pStyle w:val="Lijstalinea"/>
+      </w:pPr>
+    </w:p>
+    <w:p>
+      <w:pPr>
+        <w:pStyle w:val="Lijstalinea"/>
+      </w:pPr>
+    </w:p>
+    <w:p>
+      <w:pPr>
+        <w:pStyle w:val="Lijstalinea"/>
+      </w:pPr>
+    </w:p>
+    <w:p>
+      <w:pPr>
+        <w:pStyle w:val="Lijstalinea"/>
+      </w:pPr>
+    </w:p>
+    <w:p>
+      <w:pPr>
+        <w:pStyle w:val="Lijstalinea"/>
+      </w:pPr>
+    </w:p>
+    <w:p>
+      <w:pPr>
+        <w:pStyle w:val="Lijstalinea"/>
+      </w:pPr>
+    </w:p>
+    <w:p>
+      <w:pPr>
+        <w:pStyle w:val="Lijstalinea"/>
+      </w:pPr>
+    </w:p>
+    <w:p>
+      <w:pPr>
+        <w:pStyle w:val="Lijstalinea"/>
+      </w:pPr>
+    </w:p>
+    <w:p>
+      <w:pPr>
+        <w:pStyle w:val="Lijstalinea"/>
+      </w:pPr>
+    </w:p>
+    <w:p>
+      <w:pPr>
+        <w:pStyle w:val="Lijstalinea"/>
+      </w:pPr>
+    </w:p>
+    <w:p>
+      <w:r>
+        <w:t>Calling this component is shown below. We ca also pass an object containing the props and spread these out in the component.</w:t>
+      </w:r>
+    </w:p>
+    <w:p>
+      <w:r>
+        <w:drawing>
+          <wp:inline distT="0" distB="0" distL="0" distR="0" wp14:anchorId="5A611EAC" wp14:editId="41117C25">
+            <wp:extent cx="5760720" cy="191135"/>
+            <wp:effectExtent l="0" t="0" r="0" b="0"/>
+            <wp:docPr id="30" name="Afbeelding 30"/>
+            <wp:cNvGraphicFramePr>
+              <a:graphicFrameLocks xmlns:a="http://schemas.openxmlformats.org/drawingml/2006/main" noChangeAspect="1"/>
+            </wp:cNvGraphicFramePr>
+            <a:graphic xmlns:a="http://schemas.openxmlformats.org/drawingml/2006/main">
+              <a:graphicData uri="http://schemas.openxmlformats.org/drawingml/2006/picture">
+                <pic:pic xmlns:pic="http://schemas.openxmlformats.org/drawingml/2006/picture">
+                  <pic:nvPicPr>
+                    <pic:cNvPr id="1" name=""/>
+                    <pic:cNvPicPr/>
+                  </pic:nvPicPr>
+                  <pic:blipFill>
+                    <a:blip r:embed="rId34"/>
+                    <a:stretch>
+                      <a:fillRect/>
+                    </a:stretch>
+                  </pic:blipFill>
+                  <pic:spPr>
+                    <a:xfrm>
+                      <a:off x="0" y="0"/>
+                      <a:ext cx="5760720" cy="191135"/>
+                    </a:xfrm>
+                    <a:prstGeom prst="rect">
+                      <a:avLst/>
+                    </a:prstGeom>
+                  </pic:spPr>
+                </pic:pic>
+              </a:graphicData>
+            </a:graphic>
+          </wp:inline>
+        </w:drawing>
+      </w:r>
+    </w:p>
+    <w:p>
+      <w:pPr>
+        <w:pStyle w:val="Kop3"/>
+      </w:pPr>
+      <w:r>
+        <w:t>Custom Button Component</w:t>
+      </w:r>
+    </w:p>
+    <w:p>
+      <w:r>
+        <w:t>A custom button is added t</w:t>
+      </w:r>
+      <w:r>
+        <w:t xml:space="preserve">hat can receive 3 different styles, a default, an inverted and a google sign in style. The component is shown below as well as the </w:t>
+      </w:r>
+      <w:r>
+        <w:t>way we would call it.</w:t>
+      </w:r>
+    </w:p>
+    <w:p>
+      <w:r>
+        <w:drawing>
+          <wp:inline distT="0" distB="0" distL="0" distR="0" wp14:anchorId="4C3D1631" wp14:editId="5E8924D9">
+            <wp:extent cx="4336156" cy="2888230"/>
+            <wp:effectExtent l="0" t="0" r="7620" b="7620"/>
+            <wp:docPr id="31" name="Afbeelding 31"/>
+            <wp:cNvGraphicFramePr>
+              <a:graphicFrameLocks xmlns:a="http://schemas.openxmlformats.org/drawingml/2006/main" noChangeAspect="1"/>
+            </wp:cNvGraphicFramePr>
+            <a:graphic xmlns:a="http://schemas.openxmlformats.org/drawingml/2006/main">
+              <a:graphicData uri="http://schemas.openxmlformats.org/drawingml/2006/picture">
+                <pic:pic xmlns:pic="http://schemas.openxmlformats.org/drawingml/2006/picture">
+                  <pic:nvPicPr>
+                    <pic:cNvPr id="1" name=""/>
+                    <pic:cNvPicPr/>
+                  </pic:nvPicPr>
+                  <pic:blipFill>
+                    <a:blip r:embed="rId35"/>
+                    <a:stretch>
+                      <a:fillRect/>
+                    </a:stretch>
+                  </pic:blipFill>
+                  <pic:spPr>
+                    <a:xfrm>
+                      <a:off x="0" y="0"/>
+                      <a:ext cx="4336156" cy="2888230"/>
+                    </a:xfrm>
+                    <a:prstGeom prst="rect">
+                      <a:avLst/>
+                    </a:prstGeom>
+                  </pic:spPr>
+                </pic:pic>
+              </a:graphicData>
+            </a:graphic>
+          </wp:inline>
+        </w:drawing>
+      </w:r>
+    </w:p>
+    <w:p>
+      <w:r>
+        <w:drawing>
+          <wp:inline distT="0" distB="0" distL="0" distR="0" wp14:anchorId="428D65FA" wp14:editId="458DEF27">
+            <wp:extent cx="2347163" cy="175275"/>
+            <wp:effectExtent l="0" t="0" r="0" b="0"/>
+            <wp:docPr id="32" name="Afbeelding 32"/>
+            <wp:cNvGraphicFramePr>
+              <a:graphicFrameLocks xmlns:a="http://schemas.openxmlformats.org/drawingml/2006/main" noChangeAspect="1"/>
+            </wp:cNvGraphicFramePr>
+            <a:graphic xmlns:a="http://schemas.openxmlformats.org/drawingml/2006/main">
+              <a:graphicData uri="http://schemas.openxmlformats.org/drawingml/2006/picture">
+                <pic:pic xmlns:pic="http://schemas.openxmlformats.org/drawingml/2006/picture">
+                  <pic:nvPicPr>
+                    <pic:cNvPr id="1" name=""/>
+                    <pic:cNvPicPr/>
+                  </pic:nvPicPr>
+                  <pic:blipFill>
+                    <a:blip r:embed="rId36"/>
+                    <a:stretch>
+                      <a:fillRect/>
+                    </a:stretch>
+                  </pic:blipFill>
+                  <pic:spPr>
+                    <a:xfrm>
+                      <a:off x="0" y="0"/>
+                      <a:ext cx="2347163" cy="175275"/>
+                    </a:xfrm>
+                    <a:prstGeom prst="rect">
+                      <a:avLst/>
+                    </a:prstGeom>
+                  </pic:spPr>
+                </pic:pic>
+              </a:graphicData>
+            </a:graphic>
+          </wp:inline>
+        </w:drawing>
+      </w:r>
+    </w:p>
+    <w:p/>
     <w:p>
       <w:bookmarkStart w:id="0" w:name="_GoBack"/>
       <w:bookmarkEnd w:id="0"/>
-    </w:p>
-    <w:p>
-      <w:pPr>
-        <w:pStyle w:val="Lijstalinea"/>
-      </w:pPr>
-    </w:p>
-    <w:p>
-      <w:pPr>
-        <w:pStyle w:val="Lijstalinea"/>
-      </w:pPr>
     </w:p>
     <w:sectPr>
       <w:pgSz w:w="11906" w:h="16838"/>

</xml_diff>